<commit_message>
Revert "Revert "Suite histoire""
This reverts commit c9ce0518079171ca0a8aa4fabfca8e6b7abda414.
</commit_message>
<xml_diff>
--- a/petite histoire.docx
+++ b/petite histoire.docx
@@ -10,6 +10,9 @@
     <w:p>
       <w:r>
         <w:t>Rencontre en chemin</w:t>
+      </w:r>
+      <w:r>
+        <w:t xml:space="preserve"> une gente dame </w:t>
       </w:r>
       <w:bookmarkStart w:id="0" w:name="_GoBack"/>
       <w:bookmarkEnd w:id="0"/>
@@ -41,7 +44,7 @@
       </w:pPr>
     </w:pPrDefault>
   </w:docDefaults>
-  <w:latentStyles w:defLockedState="0" w:defUIPriority="99" w:defSemiHidden="0" w:defUnhideWhenUsed="0" w:defQFormat="0" w:count="376">
+  <w:latentStyles w:defLockedState="0" w:defUIPriority="99" w:defSemiHidden="0" w:defUnhideWhenUsed="0" w:defQFormat="0" w:count="377">
     <w:lsdException w:name="Normal" w:uiPriority="0" w:qFormat="1"/>
     <w:lsdException w:name="heading 1" w:uiPriority="9" w:qFormat="1"/>
     <w:lsdException w:name="heading 2" w:semiHidden="1" w:uiPriority="9" w:unhideWhenUsed="1" w:qFormat="1"/>
@@ -415,6 +418,7 @@
     <w:lsdException w:name="Hashtag" w:semiHidden="1" w:unhideWhenUsed="1"/>
     <w:lsdException w:name="Unresolved Mention" w:semiHidden="1" w:unhideWhenUsed="1"/>
     <w:lsdException w:name="Smart Link" w:semiHidden="1" w:unhideWhenUsed="1"/>
+    <w:lsdException w:name="Smart Link Error" w:semiHidden="1" w:unhideWhenUsed="1"/>
   </w:latentStyles>
   <w:style w:type="paragraph" w:default="1" w:styleId="Normal">
     <w:name w:val="Normal"/>

</xml_diff>